<commit_message>
Add some details about the mockup and the final implementation
</commit_message>
<xml_diff>
--- a/BananaCo_report/BananaCo_report_app.docx
+++ b/BananaCo_report/BananaCo_report_app.docx
@@ -7,12 +7,10 @@
         <w:pStyle w:val="Berschrift1"/>
         <w:numPr>
           <w:ilvl w:val="0"/>
-          <w:numId w:val="1"/>
+          <w:numId w:val="4"/>
         </w:numPr>
         <w:spacing w:before="240" w:after="120"/>
-        <w:rPr>
-          <w:lang w:val="en-US"/>
-        </w:rPr>
+        <w:rPr/>
       </w:pPr>
       <w:r>
         <w:rPr>
@@ -24,9 +22,7 @@
     <w:p>
       <w:pPr>
         <w:pStyle w:val="Normal"/>
-        <w:rPr>
-          <w:lang w:val="en-US"/>
-        </w:rPr>
+        <w:rPr/>
       </w:pPr>
       <w:r>
         <w:rPr>
@@ -53,7 +49,7 @@
         <w:pStyle w:val="Berschrift2"/>
         <w:numPr>
           <w:ilvl w:val="1"/>
-          <w:numId w:val="1"/>
+          <w:numId w:val="4"/>
         </w:numPr>
         <w:rPr/>
       </w:pPr>
@@ -65,9 +61,7 @@
     <w:p>
       <w:pPr>
         <w:pStyle w:val="Normal"/>
-        <w:rPr>
-          <w:lang w:val="en-US"/>
-        </w:rPr>
+        <w:rPr/>
       </w:pPr>
       <w:r>
         <w:rPr>
@@ -92,9 +86,7 @@
     <w:p>
       <w:pPr>
         <w:pStyle w:val="Normal"/>
-        <w:rPr>
-          <w:lang w:val="en-US"/>
-        </w:rPr>
+        <w:rPr/>
       </w:pPr>
       <w:r>
         <w:rPr>
@@ -108,31 +100,21 @@
         <w:pStyle w:val="Berschrift2"/>
         <w:numPr>
           <w:ilvl w:val="1"/>
-          <w:numId w:val="1"/>
+          <w:numId w:val="4"/>
         </w:numPr>
-        <w:rPr>
-          <w:lang w:val="en-US"/>
-        </w:rPr>
-      </w:pPr>
-      <w:r>
-        <w:rPr>
-          <w:lang w:val="en-US"/>
-        </w:rPr>
-        <w:t>Activity</w:t>
-      </w:r>
-      <w:r>
-        <w:rPr>
-          <w:lang w:val="en-US"/>
-        </w:rPr>
-        <w:t>-Lifecycle</w:t>
+        <w:rPr/>
+      </w:pPr>
+      <w:r>
+        <w:rPr>
+          <w:lang w:val="en-US"/>
+        </w:rPr>
+        <w:t>Activity-Lifecycle</w:t>
       </w:r>
     </w:p>
     <w:p>
       <w:pPr>
         <w:pStyle w:val="Textkrper"/>
-        <w:rPr>
-          <w:lang w:val="en-US"/>
-        </w:rPr>
+        <w:rPr/>
       </w:pPr>
       <w:r>
         <w:drawing>
@@ -185,7 +167,13 @@
         <w:rPr>
           <w:lang w:val="en-US"/>
         </w:rPr>
-        <w:t xml:space="preserve">In Android the application must provide an implementation that extends the Activity class and the application must adhere to the Activity Lifecycle (see Figure </w:t>
+        <w:t>I</w:t>
+      </w:r>
+      <w:r>
+        <w:rPr>
+          <w:lang w:val="en-US"/>
+        </w:rPr>
+        <w:t xml:space="preserve">n Android the application must provide an implementation that extends the Activity class and the application must adhere to the Activity Lifecycle (see Figure </w:t>
       </w:r>
       <w:r>
         <w:rPr>
@@ -204,9 +192,7 @@
     <w:p>
       <w:pPr>
         <w:pStyle w:val="Textkrper"/>
-        <w:rPr>
-          <w:lang w:val="en-US"/>
-        </w:rPr>
+        <w:rPr/>
       </w:pPr>
       <w:r>
         <w:rPr>
@@ -219,12 +205,12 @@
       <w:pPr>
         <w:pStyle w:val="Textkrper"/>
         <w:rPr>
-          <w:lang w:val="en-US"/>
-        </w:rPr>
-      </w:pPr>
-      <w:r>
-        <w:rPr>
-          <w:lang w:val="en-US"/>
+          <w:lang w:val="en-US" w:eastAsia="zh-CN" w:bidi="hi-IN"/>
+        </w:rPr>
+      </w:pPr>
+      <w:r>
+        <w:rPr>
+          <w:lang w:val="en-US" w:eastAsia="zh-CN" w:bidi="hi-IN"/>
         </w:rPr>
         <w:t>While onCreate and onDestroy mark the lifetime boundaries of the beginning and end of the activity, the other stages marked by the callbacks are not as trivial. Once an app is no longer visible to the user, the method onStop is called, which allows the app to free all UI-relevant resources and to stop foreground tasks. It also allows the app to actively maintain remaining tasks as background tasks, such as continuing to download game assets. A call of onRestart followed by onStart allows the application to re-allocate UI-relevant resources and to prepare for user interactions. The method onPause tells the application that it is currently no longer in the foreground (another activity is hiding it) and not seen by the user. It is useful to pause foreground tasks to reduce until onResume is called, because those results are not visible to the user.</w:t>
       </w:r>
@@ -234,13 +220,13 @@
         <w:pStyle w:val="Berschrift2"/>
         <w:numPr>
           <w:ilvl w:val="1"/>
-          <w:numId w:val="1"/>
+          <w:numId w:val="4"/>
         </w:numPr>
         <w:rPr/>
       </w:pPr>
       <w:r>
         <w:rPr/>
-        <w:t>Android Native Development Kit</w:t>
+        <w:t>Android Layout Definitions</w:t>
       </w:r>
     </w:p>
     <w:p>
@@ -250,6 +236,1182 @@
       </w:pPr>
       <w:r>
         <w:rPr/>
+        <w:t>&lt;xml?&gt;</w:t>
+      </w:r>
+    </w:p>
+    <w:p>
+      <w:pPr>
+        <w:pStyle w:val="Berschrift1"/>
+        <w:numPr>
+          <w:ilvl w:val="0"/>
+          <w:numId w:val="2"/>
+        </w:numPr>
+        <w:rPr/>
+      </w:pPr>
+      <w:r>
+        <w:rPr/>
+        <w:drawing>
+          <wp:anchor behindDoc="0" distT="0" distB="0" distL="0" distR="0" simplePos="0" locked="0" layoutInCell="1" allowOverlap="1" relativeHeight="6">
+            <wp:simplePos x="0" y="0"/>
+            <wp:positionH relativeFrom="column">
+              <wp:posOffset>4408170</wp:posOffset>
+            </wp:positionH>
+            <wp:positionV relativeFrom="paragraph">
+              <wp:posOffset>75565</wp:posOffset>
+            </wp:positionV>
+            <wp:extent cx="1708785" cy="3399790"/>
+            <wp:effectExtent l="0" t="0" r="0" b="0"/>
+            <wp:wrapSquare wrapText="bothSides"/>
+            <wp:docPr id="2" name="Bild5" descr=""/>
+            <wp:cNvGraphicFramePr>
+              <a:graphicFrameLocks xmlns:a="http://schemas.openxmlformats.org/drawingml/2006/main" noChangeAspect="1"/>
+            </wp:cNvGraphicFramePr>
+            <a:graphic xmlns:a="http://schemas.openxmlformats.org/drawingml/2006/main">
+              <a:graphicData uri="http://schemas.openxmlformats.org/drawingml/2006/picture">
+                <pic:pic xmlns:pic="http://schemas.openxmlformats.org/drawingml/2006/picture">
+                  <pic:nvPicPr>
+                    <pic:cNvPr id="2" name="Bild5" descr=""/>
+                    <pic:cNvPicPr>
+                      <a:picLocks noChangeAspect="1" noChangeArrowheads="1"/>
+                    </pic:cNvPicPr>
+                  </pic:nvPicPr>
+                  <pic:blipFill>
+                    <a:blip r:embed="rId3"/>
+                    <a:stretch>
+                      <a:fillRect/>
+                    </a:stretch>
+                  </pic:blipFill>
+                  <pic:spPr bwMode="auto">
+                    <a:xfrm>
+                      <a:off x="0" y="0"/>
+                      <a:ext cx="1708785" cy="3399790"/>
+                    </a:xfrm>
+                    <a:prstGeom prst="rect">
+                      <a:avLst/>
+                    </a:prstGeom>
+                  </pic:spPr>
+                </pic:pic>
+              </a:graphicData>
+            </a:graphic>
+          </wp:anchor>
+        </w:drawing>
+      </w:r>
+      <w:r>
+        <w:rPr/>
+        <w:t>Graphical User Interface</w:t>
+      </w:r>
+    </w:p>
+    <w:p>
+      <w:pPr>
+        <w:pStyle w:val="Textkrper"/>
+        <w:numPr>
+          <w:ilvl w:val="1"/>
+          <w:numId w:val="3"/>
+        </w:numPr>
+        <w:rPr>
+          <w:lang w:val="en-US" w:eastAsia="zh-CN" w:bidi="hi-IN"/>
+        </w:rPr>
+      </w:pPr>
+      <w:r>
+        <w:rPr>
+          <w:lang w:val="en-US" w:eastAsia="zh-CN" w:bidi="hi-IN"/>
+        </w:rPr>
+        <w:t>This chapter discusses is split into two sections. On the first section the initial mock-up idea is displayed and discussed. The second section will present the final result with the differences to the mock-up and the reasons for the changes.</w:t>
+      </w:r>
+    </w:p>
+    <w:p>
+      <w:pPr>
+        <w:pStyle w:val="Berschrift2"/>
+        <w:numPr>
+          <w:ilvl w:val="1"/>
+          <w:numId w:val="2"/>
+        </w:numPr>
+        <w:rPr/>
+      </w:pPr>
+      <w:r>
+        <w:rPr/>
+        <w:t>Mock-Up</w:t>
+      </w:r>
+    </w:p>
+    <w:p>
+      <w:pPr>
+        <w:pStyle w:val="Textkrper"/>
+        <w:rPr/>
+      </w:pPr>
+      <w:r>
+        <w:rPr>
+          <w:lang w:val="en-US" w:eastAsia="zh-CN" w:bidi="hi-IN"/>
+        </w:rPr>
+        <w:t xml:space="preserve">The mock-up can be seen in Figure </w:t>
+      </w:r>
+      <w:r>
+        <w:rPr>
+          <w:highlight w:val="yellow"/>
+          <w:lang w:val="en-US" w:eastAsia="zh-CN" w:bidi="hi-IN"/>
+        </w:rPr>
+        <w:t>YY</w:t>
+      </w:r>
+      <w:r>
+        <w:rPr>
+          <w:lang w:val="en-US" w:eastAsia="zh-CN" w:bidi="hi-IN"/>
+        </w:rPr>
+        <w:t xml:space="preserve">. The main part of the opened Android App is dedicated to the camera live feed. This allows the user to see what is being judged. Below the live feed, two indicators were planned. The first was supposed to indicate whether the app recognized a banana in the image. The second indicator was supposed to indicate whether the banana can be eaten. As can be seen in Figure </w:t>
+      </w:r>
+      <w:r>
+        <w:rPr>
+          <w:highlight w:val="yellow"/>
+          <w:lang w:val="en-US" w:eastAsia="zh-CN" w:bidi="hi-IN"/>
+        </w:rPr>
+        <w:t>YY</w:t>
+      </w:r>
+      <w:r>
+        <w:rPr>
+          <w:lang w:val="en-US" w:eastAsia="zh-CN" w:bidi="hi-IN"/>
+        </w:rPr>
+        <w:t>, the indicators used are two basic shapes: a green check mark and a red cross. With this shapes, the following total combinations can be displayed:</w:t>
+      </w:r>
+    </w:p>
+    <w:tbl>
+      <w:tblPr>
+        <w:tblW w:w="9638" w:type="dxa"/>
+        <w:jc w:val="left"/>
+        <w:tblInd w:w="0" w:type="dxa"/>
+        <w:tblBorders>
+          <w:top w:val="single" w:sz="2" w:space="0" w:color="000000"/>
+          <w:left w:val="single" w:sz="2" w:space="0" w:color="000000"/>
+          <w:bottom w:val="single" w:sz="2" w:space="0" w:color="000000"/>
+          <w:insideH w:val="single" w:sz="2" w:space="0" w:color="000000"/>
+        </w:tblBorders>
+        <w:tblCellMar>
+          <w:top w:w="55" w:type="dxa"/>
+          <w:left w:w="54" w:type="dxa"/>
+          <w:bottom w:w="55" w:type="dxa"/>
+          <w:right w:w="55" w:type="dxa"/>
+        </w:tblCellMar>
+      </w:tblPr>
+      <w:tblGrid>
+        <w:gridCol w:w="3212"/>
+        <w:gridCol w:w="3213"/>
+        <w:gridCol w:w="3213"/>
+      </w:tblGrid>
+      <w:tr>
+        <w:trPr/>
+        <w:tc>
+          <w:tcPr>
+            <w:tcW w:w="3212" w:type="dxa"/>
+            <w:tcBorders>
+              <w:top w:val="single" w:sz="2" w:space="0" w:color="000000"/>
+              <w:left w:val="single" w:sz="2" w:space="0" w:color="000000"/>
+              <w:bottom w:val="single" w:sz="2" w:space="0" w:color="000000"/>
+              <w:insideH w:val="single" w:sz="2" w:space="0" w:color="000000"/>
+            </w:tcBorders>
+            <w:shd w:fill="auto" w:val="clear"/>
+          </w:tcPr>
+          <w:p>
+            <w:pPr>
+              <w:pStyle w:val="Tabelleninhalt"/>
+              <w:rPr>
+                <w:b/>
+                <w:b/>
+                <w:bCs/>
+              </w:rPr>
+            </w:pPr>
+            <w:r>
+              <w:rPr>
+                <w:b/>
+                <w:bCs/>
+              </w:rPr>
+              <w:t>Indicator 1</w:t>
+            </w:r>
+          </w:p>
+        </w:tc>
+        <w:tc>
+          <w:tcPr>
+            <w:tcW w:w="3213" w:type="dxa"/>
+            <w:tcBorders>
+              <w:top w:val="single" w:sz="2" w:space="0" w:color="000000"/>
+              <w:left w:val="single" w:sz="2" w:space="0" w:color="000000"/>
+              <w:bottom w:val="single" w:sz="2" w:space="0" w:color="000000"/>
+              <w:insideH w:val="single" w:sz="2" w:space="0" w:color="000000"/>
+            </w:tcBorders>
+            <w:shd w:fill="auto" w:val="clear"/>
+          </w:tcPr>
+          <w:p>
+            <w:pPr>
+              <w:pStyle w:val="Tabelleninhalt"/>
+              <w:rPr>
+                <w:b/>
+                <w:b/>
+                <w:bCs/>
+              </w:rPr>
+            </w:pPr>
+            <w:r>
+              <w:rPr>
+                <w:b/>
+                <w:bCs/>
+              </w:rPr>
+              <w:t>Indicator 2</w:t>
+            </w:r>
+          </w:p>
+        </w:tc>
+        <w:tc>
+          <w:tcPr>
+            <w:tcW w:w="3213" w:type="dxa"/>
+            <w:tcBorders>
+              <w:top w:val="single" w:sz="2" w:space="0" w:color="000000"/>
+              <w:left w:val="single" w:sz="2" w:space="0" w:color="000000"/>
+              <w:bottom w:val="single" w:sz="2" w:space="0" w:color="000000"/>
+              <w:right w:val="single" w:sz="2" w:space="0" w:color="000000"/>
+              <w:insideH w:val="single" w:sz="2" w:space="0" w:color="000000"/>
+              <w:insideV w:val="single" w:sz="2" w:space="0" w:color="000000"/>
+            </w:tcBorders>
+            <w:shd w:fill="auto" w:val="clear"/>
+          </w:tcPr>
+          <w:p>
+            <w:pPr>
+              <w:pStyle w:val="Tabelleninhalt"/>
+              <w:rPr>
+                <w:b/>
+                <w:b/>
+                <w:bCs/>
+              </w:rPr>
+            </w:pPr>
+            <w:r>
+              <w:rPr>
+                <w:b/>
+                <w:bCs/>
+              </w:rPr>
+              <w:t>Meaning</w:t>
+            </w:r>
+          </w:p>
+        </w:tc>
+      </w:tr>
+      <w:tr>
+        <w:trPr/>
+        <w:tc>
+          <w:tcPr>
+            <w:tcW w:w="3212" w:type="dxa"/>
+            <w:tcBorders>
+              <w:left w:val="single" w:sz="2" w:space="0" w:color="000000"/>
+              <w:bottom w:val="single" w:sz="2" w:space="0" w:color="000000"/>
+              <w:insideH w:val="single" w:sz="2" w:space="0" w:color="000000"/>
+            </w:tcBorders>
+            <w:shd w:fill="auto" w:val="clear"/>
+          </w:tcPr>
+          <w:p>
+            <w:pPr>
+              <w:pStyle w:val="Tabelleninhalt"/>
+              <w:rPr/>
+            </w:pPr>
+            <w:r>
+              <w:drawing>
+                <wp:anchor behindDoc="0" distT="0" distB="0" distL="0" distR="0" simplePos="0" locked="0" layoutInCell="1" allowOverlap="1" relativeHeight="11">
+                  <wp:simplePos x="0" y="0"/>
+                  <wp:positionH relativeFrom="column">
+                    <wp:align>left</wp:align>
+                  </wp:positionH>
+                  <wp:positionV relativeFrom="paragraph">
+                    <wp:align>center</wp:align>
+                  </wp:positionV>
+                  <wp:extent cx="196850" cy="193040"/>
+                  <wp:effectExtent l="0" t="0" r="0" b="0"/>
+                  <wp:wrapSquare wrapText="largest"/>
+                  <wp:docPr id="3" name="Bild10" descr=""/>
+                  <wp:cNvGraphicFramePr>
+                    <a:graphicFrameLocks xmlns:a="http://schemas.openxmlformats.org/drawingml/2006/main" noChangeAspect="1"/>
+                  </wp:cNvGraphicFramePr>
+                  <a:graphic xmlns:a="http://schemas.openxmlformats.org/drawingml/2006/main">
+                    <a:graphicData uri="http://schemas.openxmlformats.org/drawingml/2006/picture">
+                      <pic:pic xmlns:pic="http://schemas.openxmlformats.org/drawingml/2006/picture">
+                        <pic:nvPicPr>
+                          <pic:cNvPr id="3" name="Bild10" descr=""/>
+                          <pic:cNvPicPr>
+                            <a:picLocks noChangeAspect="1" noChangeArrowheads="1"/>
+                          </pic:cNvPicPr>
+                        </pic:nvPicPr>
+                        <pic:blipFill>
+                          <a:blip r:embed="rId4"/>
+                          <a:stretch>
+                            <a:fillRect/>
+                          </a:stretch>
+                        </pic:blipFill>
+                        <pic:spPr bwMode="auto">
+                          <a:xfrm>
+                            <a:off x="0" y="0"/>
+                            <a:ext cx="196850" cy="193040"/>
+                          </a:xfrm>
+                          <a:prstGeom prst="rect">
+                            <a:avLst/>
+                          </a:prstGeom>
+                        </pic:spPr>
+                      </pic:pic>
+                    </a:graphicData>
+                  </a:graphic>
+                </wp:anchor>
+              </w:drawing>
+            </w:r>
+            <w:r>
+              <w:rPr/>
+              <w:t>Red cross</w:t>
+            </w:r>
+          </w:p>
+        </w:tc>
+        <w:tc>
+          <w:tcPr>
+            <w:tcW w:w="3213" w:type="dxa"/>
+            <w:tcBorders>
+              <w:left w:val="single" w:sz="2" w:space="0" w:color="000000"/>
+              <w:bottom w:val="single" w:sz="2" w:space="0" w:color="000000"/>
+              <w:insideH w:val="single" w:sz="2" w:space="0" w:color="000000"/>
+            </w:tcBorders>
+            <w:shd w:fill="auto" w:val="clear"/>
+          </w:tcPr>
+          <w:p>
+            <w:pPr>
+              <w:pStyle w:val="Tabelleninhalt"/>
+              <w:rPr/>
+            </w:pPr>
+            <w:r>
+              <w:drawing>
+                <wp:anchor behindDoc="0" distT="0" distB="0" distL="0" distR="0" simplePos="0" locked="0" layoutInCell="1" allowOverlap="1" relativeHeight="10">
+                  <wp:simplePos x="0" y="0"/>
+                  <wp:positionH relativeFrom="column">
+                    <wp:align>left</wp:align>
+                  </wp:positionH>
+                  <wp:positionV relativeFrom="paragraph">
+                    <wp:align>center</wp:align>
+                  </wp:positionV>
+                  <wp:extent cx="217170" cy="202565"/>
+                  <wp:effectExtent l="0" t="0" r="0" b="0"/>
+                  <wp:wrapSquare wrapText="largest"/>
+                  <wp:docPr id="4" name="Bild9" descr=""/>
+                  <wp:cNvGraphicFramePr>
+                    <a:graphicFrameLocks xmlns:a="http://schemas.openxmlformats.org/drawingml/2006/main" noChangeAspect="1"/>
+                  </wp:cNvGraphicFramePr>
+                  <a:graphic xmlns:a="http://schemas.openxmlformats.org/drawingml/2006/main">
+                    <a:graphicData uri="http://schemas.openxmlformats.org/drawingml/2006/picture">
+                      <pic:pic xmlns:pic="http://schemas.openxmlformats.org/drawingml/2006/picture">
+                        <pic:nvPicPr>
+                          <pic:cNvPr id="4" name="Bild9" descr=""/>
+                          <pic:cNvPicPr>
+                            <a:picLocks noChangeAspect="1" noChangeArrowheads="1"/>
+                          </pic:cNvPicPr>
+                        </pic:nvPicPr>
+                        <pic:blipFill>
+                          <a:blip r:embed="rId5"/>
+                          <a:stretch>
+                            <a:fillRect/>
+                          </a:stretch>
+                        </pic:blipFill>
+                        <pic:spPr bwMode="auto">
+                          <a:xfrm>
+                            <a:off x="0" y="0"/>
+                            <a:ext cx="217170" cy="202565"/>
+                          </a:xfrm>
+                          <a:prstGeom prst="rect">
+                            <a:avLst/>
+                          </a:prstGeom>
+                        </pic:spPr>
+                      </pic:pic>
+                    </a:graphicData>
+                  </a:graphic>
+                </wp:anchor>
+              </w:drawing>
+              <w:drawing>
+                <wp:anchor behindDoc="0" distT="0" distB="0" distL="0" distR="0" simplePos="0" locked="0" layoutInCell="1" allowOverlap="1" relativeHeight="12">
+                  <wp:simplePos x="0" y="0"/>
+                  <wp:positionH relativeFrom="column">
+                    <wp:posOffset>273685</wp:posOffset>
+                  </wp:positionH>
+                  <wp:positionV relativeFrom="paragraph">
+                    <wp:align>center</wp:align>
+                  </wp:positionV>
+                  <wp:extent cx="196850" cy="193040"/>
+                  <wp:effectExtent l="0" t="0" r="0" b="0"/>
+                  <wp:wrapSquare wrapText="largest"/>
+                  <wp:docPr id="5" name="Bild11" descr=""/>
+                  <wp:cNvGraphicFramePr>
+                    <a:graphicFrameLocks xmlns:a="http://schemas.openxmlformats.org/drawingml/2006/main" noChangeAspect="1"/>
+                  </wp:cNvGraphicFramePr>
+                  <a:graphic xmlns:a="http://schemas.openxmlformats.org/drawingml/2006/main">
+                    <a:graphicData uri="http://schemas.openxmlformats.org/drawingml/2006/picture">
+                      <pic:pic xmlns:pic="http://schemas.openxmlformats.org/drawingml/2006/picture">
+                        <pic:nvPicPr>
+                          <pic:cNvPr id="5" name="Bild11" descr=""/>
+                          <pic:cNvPicPr>
+                            <a:picLocks noChangeAspect="1" noChangeArrowheads="1"/>
+                          </pic:cNvPicPr>
+                        </pic:nvPicPr>
+                        <pic:blipFill>
+                          <a:blip r:embed="rId6"/>
+                          <a:stretch>
+                            <a:fillRect/>
+                          </a:stretch>
+                        </pic:blipFill>
+                        <pic:spPr bwMode="auto">
+                          <a:xfrm>
+                            <a:off x="0" y="0"/>
+                            <a:ext cx="196850" cy="193040"/>
+                          </a:xfrm>
+                          <a:prstGeom prst="rect">
+                            <a:avLst/>
+                          </a:prstGeom>
+                        </pic:spPr>
+                      </pic:pic>
+                    </a:graphicData>
+                  </a:graphic>
+                </wp:anchor>
+              </w:drawing>
+            </w:r>
+            <w:r>
+              <w:rPr/>
+              <w:t>/Doesn‘t matter</w:t>
+            </w:r>
+          </w:p>
+        </w:tc>
+        <w:tc>
+          <w:tcPr>
+            <w:tcW w:w="3213" w:type="dxa"/>
+            <w:tcBorders>
+              <w:left w:val="single" w:sz="2" w:space="0" w:color="000000"/>
+              <w:bottom w:val="single" w:sz="2" w:space="0" w:color="000000"/>
+              <w:right w:val="single" w:sz="2" w:space="0" w:color="000000"/>
+              <w:insideH w:val="single" w:sz="2" w:space="0" w:color="000000"/>
+              <w:insideV w:val="single" w:sz="2" w:space="0" w:color="000000"/>
+            </w:tcBorders>
+            <w:shd w:fill="auto" w:val="clear"/>
+          </w:tcPr>
+          <w:p>
+            <w:pPr>
+              <w:pStyle w:val="Tabelleninhalt"/>
+              <w:rPr/>
+            </w:pPr>
+            <w:r>
+              <w:rPr/>
+              <w:t>No banana detected</w:t>
+            </w:r>
+          </w:p>
+        </w:tc>
+      </w:tr>
+      <w:tr>
+        <w:trPr/>
+        <w:tc>
+          <w:tcPr>
+            <w:tcW w:w="3212" w:type="dxa"/>
+            <w:tcBorders>
+              <w:left w:val="single" w:sz="2" w:space="0" w:color="000000"/>
+              <w:bottom w:val="single" w:sz="2" w:space="0" w:color="000000"/>
+              <w:insideH w:val="single" w:sz="2" w:space="0" w:color="000000"/>
+            </w:tcBorders>
+            <w:shd w:fill="auto" w:val="clear"/>
+          </w:tcPr>
+          <w:p>
+            <w:pPr>
+              <w:pStyle w:val="Tabelleninhalt"/>
+              <w:rPr/>
+            </w:pPr>
+            <w:r>
+              <w:drawing>
+                <wp:anchor behindDoc="0" distT="0" distB="0" distL="0" distR="0" simplePos="0" locked="0" layoutInCell="1" allowOverlap="1" relativeHeight="7">
+                  <wp:simplePos x="0" y="0"/>
+                  <wp:positionH relativeFrom="column">
+                    <wp:align>left</wp:align>
+                  </wp:positionH>
+                  <wp:positionV relativeFrom="paragraph">
+                    <wp:align>center</wp:align>
+                  </wp:positionV>
+                  <wp:extent cx="217170" cy="202565"/>
+                  <wp:effectExtent l="0" t="0" r="0" b="0"/>
+                  <wp:wrapSquare wrapText="largest"/>
+                  <wp:docPr id="6" name="Bild6" descr=""/>
+                  <wp:cNvGraphicFramePr>
+                    <a:graphicFrameLocks xmlns:a="http://schemas.openxmlformats.org/drawingml/2006/main" noChangeAspect="1"/>
+                  </wp:cNvGraphicFramePr>
+                  <a:graphic xmlns:a="http://schemas.openxmlformats.org/drawingml/2006/main">
+                    <a:graphicData uri="http://schemas.openxmlformats.org/drawingml/2006/picture">
+                      <pic:pic xmlns:pic="http://schemas.openxmlformats.org/drawingml/2006/picture">
+                        <pic:nvPicPr>
+                          <pic:cNvPr id="6" name="Bild6" descr=""/>
+                          <pic:cNvPicPr>
+                            <a:picLocks noChangeAspect="1" noChangeArrowheads="1"/>
+                          </pic:cNvPicPr>
+                        </pic:nvPicPr>
+                        <pic:blipFill>
+                          <a:blip r:embed="rId7"/>
+                          <a:stretch>
+                            <a:fillRect/>
+                          </a:stretch>
+                        </pic:blipFill>
+                        <pic:spPr bwMode="auto">
+                          <a:xfrm>
+                            <a:off x="0" y="0"/>
+                            <a:ext cx="217170" cy="202565"/>
+                          </a:xfrm>
+                          <a:prstGeom prst="rect">
+                            <a:avLst/>
+                          </a:prstGeom>
+                        </pic:spPr>
+                      </pic:pic>
+                    </a:graphicData>
+                  </a:graphic>
+                </wp:anchor>
+              </w:drawing>
+            </w:r>
+            <w:r>
+              <w:rPr/>
+              <w:t>Green check mark</w:t>
+            </w:r>
+          </w:p>
+        </w:tc>
+        <w:tc>
+          <w:tcPr>
+            <w:tcW w:w="3213" w:type="dxa"/>
+            <w:tcBorders>
+              <w:left w:val="single" w:sz="2" w:space="0" w:color="000000"/>
+              <w:bottom w:val="single" w:sz="2" w:space="0" w:color="000000"/>
+              <w:insideH w:val="single" w:sz="2" w:space="0" w:color="000000"/>
+            </w:tcBorders>
+            <w:shd w:fill="auto" w:val="clear"/>
+          </w:tcPr>
+          <w:p>
+            <w:pPr>
+              <w:pStyle w:val="Tabelleninhalt"/>
+              <w:rPr/>
+            </w:pPr>
+            <w:r>
+              <w:drawing>
+                <wp:anchor behindDoc="0" distT="0" distB="0" distL="0" distR="0" simplePos="0" locked="0" layoutInCell="1" allowOverlap="1" relativeHeight="13">
+                  <wp:simplePos x="0" y="0"/>
+                  <wp:positionH relativeFrom="column">
+                    <wp:align>left</wp:align>
+                  </wp:positionH>
+                  <wp:positionV relativeFrom="paragraph">
+                    <wp:align>center</wp:align>
+                  </wp:positionV>
+                  <wp:extent cx="196850" cy="193040"/>
+                  <wp:effectExtent l="0" t="0" r="0" b="0"/>
+                  <wp:wrapSquare wrapText="largest"/>
+                  <wp:docPr id="7" name="Bild12" descr=""/>
+                  <wp:cNvGraphicFramePr>
+                    <a:graphicFrameLocks xmlns:a="http://schemas.openxmlformats.org/drawingml/2006/main" noChangeAspect="1"/>
+                  </wp:cNvGraphicFramePr>
+                  <a:graphic xmlns:a="http://schemas.openxmlformats.org/drawingml/2006/main">
+                    <a:graphicData uri="http://schemas.openxmlformats.org/drawingml/2006/picture">
+                      <pic:pic xmlns:pic="http://schemas.openxmlformats.org/drawingml/2006/picture">
+                        <pic:nvPicPr>
+                          <pic:cNvPr id="7" name="Bild12" descr=""/>
+                          <pic:cNvPicPr>
+                            <a:picLocks noChangeAspect="1" noChangeArrowheads="1"/>
+                          </pic:cNvPicPr>
+                        </pic:nvPicPr>
+                        <pic:blipFill>
+                          <a:blip r:embed="rId8"/>
+                          <a:stretch>
+                            <a:fillRect/>
+                          </a:stretch>
+                        </pic:blipFill>
+                        <pic:spPr bwMode="auto">
+                          <a:xfrm>
+                            <a:off x="0" y="0"/>
+                            <a:ext cx="196850" cy="193040"/>
+                          </a:xfrm>
+                          <a:prstGeom prst="rect">
+                            <a:avLst/>
+                          </a:prstGeom>
+                        </pic:spPr>
+                      </pic:pic>
+                    </a:graphicData>
+                  </a:graphic>
+                </wp:anchor>
+              </w:drawing>
+            </w:r>
+            <w:r>
+              <w:rPr/>
+              <w:t>Red cross</w:t>
+            </w:r>
+          </w:p>
+        </w:tc>
+        <w:tc>
+          <w:tcPr>
+            <w:tcW w:w="3213" w:type="dxa"/>
+            <w:tcBorders>
+              <w:left w:val="single" w:sz="2" w:space="0" w:color="000000"/>
+              <w:bottom w:val="single" w:sz="2" w:space="0" w:color="000000"/>
+              <w:right w:val="single" w:sz="2" w:space="0" w:color="000000"/>
+              <w:insideH w:val="single" w:sz="2" w:space="0" w:color="000000"/>
+              <w:insideV w:val="single" w:sz="2" w:space="0" w:color="000000"/>
+            </w:tcBorders>
+            <w:shd w:fill="auto" w:val="clear"/>
+          </w:tcPr>
+          <w:p>
+            <w:pPr>
+              <w:pStyle w:val="Tabelleninhalt"/>
+              <w:rPr/>
+            </w:pPr>
+            <w:r>
+              <w:rPr/>
+              <w:t>Banana detected, but do not eat</w:t>
+            </w:r>
+          </w:p>
+        </w:tc>
+      </w:tr>
+      <w:tr>
+        <w:trPr/>
+        <w:tc>
+          <w:tcPr>
+            <w:tcW w:w="3212" w:type="dxa"/>
+            <w:tcBorders>
+              <w:left w:val="single" w:sz="2" w:space="0" w:color="000000"/>
+              <w:bottom w:val="single" w:sz="2" w:space="0" w:color="000000"/>
+              <w:insideH w:val="single" w:sz="2" w:space="0" w:color="000000"/>
+            </w:tcBorders>
+            <w:shd w:fill="auto" w:val="clear"/>
+          </w:tcPr>
+          <w:p>
+            <w:pPr>
+              <w:pStyle w:val="Tabelleninhalt"/>
+              <w:rPr/>
+            </w:pPr>
+            <w:r>
+              <w:drawing>
+                <wp:anchor behindDoc="0" distT="0" distB="0" distL="0" distR="0" simplePos="0" locked="0" layoutInCell="1" allowOverlap="1" relativeHeight="8">
+                  <wp:simplePos x="0" y="0"/>
+                  <wp:positionH relativeFrom="column">
+                    <wp:align>left</wp:align>
+                  </wp:positionH>
+                  <wp:positionV relativeFrom="paragraph">
+                    <wp:align>center</wp:align>
+                  </wp:positionV>
+                  <wp:extent cx="217170" cy="202565"/>
+                  <wp:effectExtent l="0" t="0" r="0" b="0"/>
+                  <wp:wrapSquare wrapText="largest"/>
+                  <wp:docPr id="8" name="Bild7" descr=""/>
+                  <wp:cNvGraphicFramePr>
+                    <a:graphicFrameLocks xmlns:a="http://schemas.openxmlformats.org/drawingml/2006/main" noChangeAspect="1"/>
+                  </wp:cNvGraphicFramePr>
+                  <a:graphic xmlns:a="http://schemas.openxmlformats.org/drawingml/2006/main">
+                    <a:graphicData uri="http://schemas.openxmlformats.org/drawingml/2006/picture">
+                      <pic:pic xmlns:pic="http://schemas.openxmlformats.org/drawingml/2006/picture">
+                        <pic:nvPicPr>
+                          <pic:cNvPr id="8" name="Bild7" descr=""/>
+                          <pic:cNvPicPr>
+                            <a:picLocks noChangeAspect="1" noChangeArrowheads="1"/>
+                          </pic:cNvPicPr>
+                        </pic:nvPicPr>
+                        <pic:blipFill>
+                          <a:blip r:embed="rId9"/>
+                          <a:stretch>
+                            <a:fillRect/>
+                          </a:stretch>
+                        </pic:blipFill>
+                        <pic:spPr bwMode="auto">
+                          <a:xfrm>
+                            <a:off x="0" y="0"/>
+                            <a:ext cx="217170" cy="202565"/>
+                          </a:xfrm>
+                          <a:prstGeom prst="rect">
+                            <a:avLst/>
+                          </a:prstGeom>
+                        </pic:spPr>
+                      </pic:pic>
+                    </a:graphicData>
+                  </a:graphic>
+                </wp:anchor>
+              </w:drawing>
+            </w:r>
+            <w:r>
+              <w:rPr/>
+              <w:t>Green check mark</w:t>
+            </w:r>
+          </w:p>
+        </w:tc>
+        <w:tc>
+          <w:tcPr>
+            <w:tcW w:w="3213" w:type="dxa"/>
+            <w:tcBorders>
+              <w:left w:val="single" w:sz="2" w:space="0" w:color="000000"/>
+              <w:bottom w:val="single" w:sz="2" w:space="0" w:color="000000"/>
+              <w:insideH w:val="single" w:sz="2" w:space="0" w:color="000000"/>
+            </w:tcBorders>
+            <w:shd w:fill="auto" w:val="clear"/>
+          </w:tcPr>
+          <w:p>
+            <w:pPr>
+              <w:pStyle w:val="Tabelleninhalt"/>
+              <w:rPr/>
+            </w:pPr>
+            <w:r>
+              <w:drawing>
+                <wp:anchor behindDoc="0" distT="0" distB="0" distL="0" distR="0" simplePos="0" locked="0" layoutInCell="1" allowOverlap="1" relativeHeight="9">
+                  <wp:simplePos x="0" y="0"/>
+                  <wp:positionH relativeFrom="column">
+                    <wp:align>left</wp:align>
+                  </wp:positionH>
+                  <wp:positionV relativeFrom="paragraph">
+                    <wp:align>center</wp:align>
+                  </wp:positionV>
+                  <wp:extent cx="217170" cy="202565"/>
+                  <wp:effectExtent l="0" t="0" r="0" b="0"/>
+                  <wp:wrapSquare wrapText="largest"/>
+                  <wp:docPr id="9" name="Bild8" descr=""/>
+                  <wp:cNvGraphicFramePr>
+                    <a:graphicFrameLocks xmlns:a="http://schemas.openxmlformats.org/drawingml/2006/main" noChangeAspect="1"/>
+                  </wp:cNvGraphicFramePr>
+                  <a:graphic xmlns:a="http://schemas.openxmlformats.org/drawingml/2006/main">
+                    <a:graphicData uri="http://schemas.openxmlformats.org/drawingml/2006/picture">
+                      <pic:pic xmlns:pic="http://schemas.openxmlformats.org/drawingml/2006/picture">
+                        <pic:nvPicPr>
+                          <pic:cNvPr id="9" name="Bild8" descr=""/>
+                          <pic:cNvPicPr>
+                            <a:picLocks noChangeAspect="1" noChangeArrowheads="1"/>
+                          </pic:cNvPicPr>
+                        </pic:nvPicPr>
+                        <pic:blipFill>
+                          <a:blip r:embed="rId10"/>
+                          <a:stretch>
+                            <a:fillRect/>
+                          </a:stretch>
+                        </pic:blipFill>
+                        <pic:spPr bwMode="auto">
+                          <a:xfrm>
+                            <a:off x="0" y="0"/>
+                            <a:ext cx="217170" cy="202565"/>
+                          </a:xfrm>
+                          <a:prstGeom prst="rect">
+                            <a:avLst/>
+                          </a:prstGeom>
+                        </pic:spPr>
+                      </pic:pic>
+                    </a:graphicData>
+                  </a:graphic>
+                </wp:anchor>
+              </w:drawing>
+            </w:r>
+            <w:r>
+              <w:rPr/>
+              <w:t>Green check mark</w:t>
+            </w:r>
+          </w:p>
+        </w:tc>
+        <w:tc>
+          <w:tcPr>
+            <w:tcW w:w="3213" w:type="dxa"/>
+            <w:tcBorders>
+              <w:left w:val="single" w:sz="2" w:space="0" w:color="000000"/>
+              <w:bottom w:val="single" w:sz="2" w:space="0" w:color="000000"/>
+              <w:right w:val="single" w:sz="2" w:space="0" w:color="000000"/>
+              <w:insideH w:val="single" w:sz="2" w:space="0" w:color="000000"/>
+              <w:insideV w:val="single" w:sz="2" w:space="0" w:color="000000"/>
+            </w:tcBorders>
+            <w:shd w:fill="auto" w:val="clear"/>
+          </w:tcPr>
+          <w:p>
+            <w:pPr>
+              <w:pStyle w:val="Tabelleninhalt"/>
+              <w:rPr/>
+            </w:pPr>
+            <w:r>
+              <w:rPr/>
+              <w:t>Banana detected, can be eaten</w:t>
+            </w:r>
+          </w:p>
+        </w:tc>
+      </w:tr>
+    </w:tbl>
+    <w:p>
+      <w:pPr>
+        <w:pStyle w:val="Textkrper"/>
+        <w:rPr>
+          <w:lang w:val="en-US" w:eastAsia="zh-CN" w:bidi="hi-IN"/>
+        </w:rPr>
+      </w:pPr>
+      <w:r>
+        <w:rPr/>
+      </w:r>
+    </w:p>
+    <w:p>
+      <w:pPr>
+        <w:pStyle w:val="Textkrper"/>
+        <w:rPr/>
+      </w:pPr>
+      <w:r>
+        <w:rPr/>
+      </w:r>
+    </w:p>
+    <w:p>
+      <w:pPr>
+        <w:pStyle w:val="Berschrift2"/>
+        <w:numPr>
+          <w:ilvl w:val="1"/>
+          <w:numId w:val="2"/>
+        </w:numPr>
+        <w:rPr/>
+      </w:pPr>
+      <w:r>
+        <w:rPr/>
+        <w:t>Final Result</w:t>
+      </w:r>
+    </w:p>
+    <w:p>
+      <w:pPr>
+        <w:pStyle w:val="Textkrper"/>
+        <w:numPr>
+          <w:ilvl w:val="1"/>
+          <w:numId w:val="2"/>
+        </w:numPr>
+        <w:rPr>
+          <w:lang w:val="en-US" w:eastAsia="zh-CN" w:bidi="hi-IN"/>
+        </w:rPr>
+      </w:pPr>
+      <w:r>
+        <w:rPr>
+          <w:lang w:val="en-US" w:eastAsia="zh-CN" w:bidi="hi-IN"/>
+        </w:rPr>
+        <w:t>The final implementation (see table below) also shows the live feed of the camera, but no longer uses the two indicators from the mock-up to display the ripeness value. While investigating how to train the network (</w:t>
+      </w:r>
+      <w:r>
+        <w:rPr>
+          <w:highlight w:val="yellow"/>
+          <w:lang w:val="en-US" w:eastAsia="zh-CN" w:bidi="hi-IN"/>
+        </w:rPr>
+        <w:t>link Fabian NN?)</w:t>
+      </w:r>
+      <w:r>
+        <w:rPr>
+          <w:lang w:val="en-US" w:eastAsia="zh-CN" w:bidi="hi-IN"/>
+        </w:rPr>
+        <w:t xml:space="preserve"> we discovered that the network can trained to judge the ripeness of the banana more precisely than ‘eatable’ and ‘not eatable’. Therefore, the indicator displays the ripeness value now, using the results ‘unripe’, ‘ripe’ and ‘overripe’ from the neuronal network. These values are displayed with an explanation and an example image in three separate columns. Finally, a merged result is displayed in the form of </w:t>
+      </w:r>
+      <w:r>
+        <w:rPr>
+          <w:color w:val="auto"/>
+          <w:lang w:val="en-US" w:eastAsia="zh-CN" w:bidi="hi-IN"/>
+        </w:rPr>
+        <w:t>a progress bar.</w:t>
+      </w:r>
+    </w:p>
+    <w:p>
+      <w:pPr>
+        <w:pStyle w:val="Textkrper"/>
+        <w:numPr>
+          <w:ilvl w:val="1"/>
+          <w:numId w:val="2"/>
+        </w:numPr>
+        <w:rPr>
+          <w:lang w:val="en-US" w:eastAsia="zh-CN" w:bidi="hi-IN"/>
+        </w:rPr>
+      </w:pPr>
+      <w:r>
+        <w:rPr>
+          <w:color w:val="auto"/>
+          <w:lang w:val="en-US" w:eastAsia="zh-CN" w:bidi="hi-IN"/>
+        </w:rPr>
+        <w:t xml:space="preserve">Starting on the left side, the first column shows the gauged ‘unripe’ value, the second column shows the gauged ‘ripe’ value and the third the </w:t>
+      </w:r>
+      <w:r>
+        <w:rPr>
+          <w:lang w:val="en-US" w:eastAsia="zh-CN" w:bidi="hi-IN"/>
+        </w:rPr>
+        <w:t xml:space="preserve">‘overripe’ gauged value. These values are used to indicate the lifetime of the banana in the merged progress bar. A low progress bar, ending near the first column ‘unripe’ (see Figure </w:t>
+      </w:r>
+      <w:r>
+        <w:rPr>
+          <w:highlight w:val="yellow"/>
+          <w:lang w:val="en-US" w:eastAsia="zh-CN" w:bidi="hi-IN"/>
+        </w:rPr>
+        <w:t>T1</w:t>
+      </w:r>
+      <w:r>
+        <w:rPr>
+          <w:lang w:val="en-US" w:eastAsia="zh-CN" w:bidi="hi-IN"/>
+        </w:rPr>
+        <w:t xml:space="preserve">) indicates a unripe banana, while an end near the second column indicates ‘ripe’ (see Figure </w:t>
+      </w:r>
+      <w:r>
+        <w:rPr>
+          <w:highlight w:val="yellow"/>
+          <w:lang w:val="en-US" w:eastAsia="zh-CN" w:bidi="hi-IN"/>
+        </w:rPr>
+        <w:t>T2</w:t>
+      </w:r>
+      <w:r>
+        <w:rPr>
+          <w:lang w:val="en-US" w:eastAsia="zh-CN" w:bidi="hi-IN"/>
+        </w:rPr>
+        <w:t xml:space="preserve">) and an ending near the third column indicates ‘overripe’ (see Figure </w:t>
+      </w:r>
+      <w:r>
+        <w:rPr>
+          <w:highlight w:val="yellow"/>
+          <w:lang w:val="en-US" w:eastAsia="zh-CN" w:bidi="hi-IN"/>
+        </w:rPr>
+        <w:t>T3</w:t>
+      </w:r>
+      <w:r>
+        <w:rPr>
+          <w:lang w:val="en-US" w:eastAsia="zh-CN" w:bidi="hi-IN"/>
+        </w:rPr>
+        <w:t>). This allows the user with the first look to grasp the current state of the banana.</w:t>
+      </w:r>
+    </w:p>
+    <w:tbl>
+      <w:tblPr>
+        <w:tblW w:w="9643" w:type="dxa"/>
+        <w:jc w:val="left"/>
+        <w:tblInd w:w="0" w:type="dxa"/>
+        <w:tblBorders>
+          <w:top w:val="single" w:sz="2" w:space="0" w:color="000000"/>
+          <w:left w:val="single" w:sz="2" w:space="0" w:color="000000"/>
+          <w:bottom w:val="single" w:sz="2" w:space="0" w:color="000000"/>
+          <w:insideH w:val="single" w:sz="2" w:space="0" w:color="000000"/>
+        </w:tblBorders>
+        <w:tblCellMar>
+          <w:top w:w="55" w:type="dxa"/>
+          <w:left w:w="52" w:type="dxa"/>
+          <w:bottom w:w="55" w:type="dxa"/>
+          <w:right w:w="55" w:type="dxa"/>
+        </w:tblCellMar>
+      </w:tblPr>
+      <w:tblGrid>
+        <w:gridCol w:w="3212"/>
+        <w:gridCol w:w="3213"/>
+        <w:gridCol w:w="3218"/>
+      </w:tblGrid>
+      <w:tr>
+        <w:trPr/>
+        <w:tc>
+          <w:tcPr>
+            <w:tcW w:w="3212" w:type="dxa"/>
+            <w:tcBorders>
+              <w:top w:val="single" w:sz="2" w:space="0" w:color="000000"/>
+              <w:left w:val="single" w:sz="2" w:space="0" w:color="000000"/>
+              <w:bottom w:val="single" w:sz="2" w:space="0" w:color="000000"/>
+              <w:insideH w:val="single" w:sz="2" w:space="0" w:color="000000"/>
+            </w:tcBorders>
+            <w:shd w:fill="auto" w:val="clear"/>
+          </w:tcPr>
+          <w:p>
+            <w:pPr>
+              <w:pStyle w:val="Tabelleninhalt"/>
+              <w:jc w:val="center"/>
+              <w:rPr/>
+            </w:pPr>
+            <w:r>
+              <w:drawing>
+                <wp:anchor behindDoc="0" distT="0" distB="0" distL="0" distR="0" simplePos="0" locked="0" layoutInCell="1" allowOverlap="1" relativeHeight="3">
+                  <wp:simplePos x="0" y="0"/>
+                  <wp:positionH relativeFrom="column">
+                    <wp:align>center</wp:align>
+                  </wp:positionH>
+                  <wp:positionV relativeFrom="paragraph">
+                    <wp:posOffset>635</wp:posOffset>
+                  </wp:positionV>
+                  <wp:extent cx="1969770" cy="3501390"/>
+                  <wp:effectExtent l="0" t="0" r="0" b="0"/>
+                  <wp:wrapSquare wrapText="largest"/>
+                  <wp:docPr id="10" name="Bild2" descr=""/>
+                  <wp:cNvGraphicFramePr>
+                    <a:graphicFrameLocks xmlns:a="http://schemas.openxmlformats.org/drawingml/2006/main" noChangeAspect="1"/>
+                  </wp:cNvGraphicFramePr>
+                  <a:graphic xmlns:a="http://schemas.openxmlformats.org/drawingml/2006/main">
+                    <a:graphicData uri="http://schemas.openxmlformats.org/drawingml/2006/picture">
+                      <pic:pic xmlns:pic="http://schemas.openxmlformats.org/drawingml/2006/picture">
+                        <pic:nvPicPr>
+                          <pic:cNvPr id="10" name="Bild2" descr=""/>
+                          <pic:cNvPicPr>
+                            <a:picLocks noChangeAspect="1" noChangeArrowheads="1"/>
+                          </pic:cNvPicPr>
+                        </pic:nvPicPr>
+                        <pic:blipFill>
+                          <a:blip r:embed="rId11"/>
+                          <a:stretch>
+                            <a:fillRect/>
+                          </a:stretch>
+                        </pic:blipFill>
+                        <pic:spPr bwMode="auto">
+                          <a:xfrm>
+                            <a:off x="0" y="0"/>
+                            <a:ext cx="1969770" cy="3501390"/>
+                          </a:xfrm>
+                          <a:prstGeom prst="rect">
+                            <a:avLst/>
+                          </a:prstGeom>
+                        </pic:spPr>
+                      </pic:pic>
+                    </a:graphicData>
+                  </a:graphic>
+                </wp:anchor>
+              </w:drawing>
+            </w:r>
+            <w:r>
+              <w:rPr/>
+              <w:t>E</w:t>
+            </w:r>
+            <w:r>
+              <w:rPr/>
+              <w:t xml:space="preserve">xample of detection with unripe banana </w:t>
+            </w:r>
+          </w:p>
+        </w:tc>
+        <w:tc>
+          <w:tcPr>
+            <w:tcW w:w="3213" w:type="dxa"/>
+            <w:tcBorders>
+              <w:top w:val="single" w:sz="2" w:space="0" w:color="000000"/>
+              <w:left w:val="single" w:sz="2" w:space="0" w:color="000000"/>
+              <w:bottom w:val="single" w:sz="2" w:space="0" w:color="000000"/>
+              <w:insideH w:val="single" w:sz="2" w:space="0" w:color="000000"/>
+            </w:tcBorders>
+            <w:shd w:fill="auto" w:val="clear"/>
+          </w:tcPr>
+          <w:p>
+            <w:pPr>
+              <w:pStyle w:val="Tabelleninhalt"/>
+              <w:jc w:val="center"/>
+              <w:rPr/>
+            </w:pPr>
+            <w:r>
+              <w:drawing>
+                <wp:anchor behindDoc="0" distT="0" distB="0" distL="0" distR="0" simplePos="0" locked="0" layoutInCell="1" allowOverlap="1" relativeHeight="4">
+                  <wp:simplePos x="0" y="0"/>
+                  <wp:positionH relativeFrom="column">
+                    <wp:align>center</wp:align>
+                  </wp:positionH>
+                  <wp:positionV relativeFrom="paragraph">
+                    <wp:posOffset>635</wp:posOffset>
+                  </wp:positionV>
+                  <wp:extent cx="1970405" cy="3502660"/>
+                  <wp:effectExtent l="0" t="0" r="0" b="0"/>
+                  <wp:wrapSquare wrapText="largest"/>
+                  <wp:docPr id="11" name="Bild3" descr=""/>
+                  <wp:cNvGraphicFramePr>
+                    <a:graphicFrameLocks xmlns:a="http://schemas.openxmlformats.org/drawingml/2006/main" noChangeAspect="1"/>
+                  </wp:cNvGraphicFramePr>
+                  <a:graphic xmlns:a="http://schemas.openxmlformats.org/drawingml/2006/main">
+                    <a:graphicData uri="http://schemas.openxmlformats.org/drawingml/2006/picture">
+                      <pic:pic xmlns:pic="http://schemas.openxmlformats.org/drawingml/2006/picture">
+                        <pic:nvPicPr>
+                          <pic:cNvPr id="11" name="Bild3" descr=""/>
+                          <pic:cNvPicPr>
+                            <a:picLocks noChangeAspect="1" noChangeArrowheads="1"/>
+                          </pic:cNvPicPr>
+                        </pic:nvPicPr>
+                        <pic:blipFill>
+                          <a:blip r:embed="rId12"/>
+                          <a:stretch>
+                            <a:fillRect/>
+                          </a:stretch>
+                        </pic:blipFill>
+                        <pic:spPr bwMode="auto">
+                          <a:xfrm>
+                            <a:off x="0" y="0"/>
+                            <a:ext cx="1970405" cy="3502660"/>
+                          </a:xfrm>
+                          <a:prstGeom prst="rect">
+                            <a:avLst/>
+                          </a:prstGeom>
+                        </pic:spPr>
+                      </pic:pic>
+                    </a:graphicData>
+                  </a:graphic>
+                </wp:anchor>
+              </w:drawing>
+            </w:r>
+            <w:r>
+              <w:rPr/>
+              <w:t>E</w:t>
+            </w:r>
+            <w:r>
+              <w:rPr/>
+              <w:t xml:space="preserve">xample of detection with low ripe confidence </w:t>
+            </w:r>
+          </w:p>
+        </w:tc>
+        <w:tc>
+          <w:tcPr>
+            <w:tcW w:w="3218" w:type="dxa"/>
+            <w:tcBorders>
+              <w:top w:val="single" w:sz="2" w:space="0" w:color="000000"/>
+              <w:left w:val="single" w:sz="2" w:space="0" w:color="000000"/>
+              <w:bottom w:val="single" w:sz="2" w:space="0" w:color="000000"/>
+              <w:right w:val="single" w:sz="2" w:space="0" w:color="000000"/>
+              <w:insideH w:val="single" w:sz="2" w:space="0" w:color="000000"/>
+              <w:insideV w:val="single" w:sz="2" w:space="0" w:color="000000"/>
+            </w:tcBorders>
+            <w:shd w:fill="auto" w:val="clear"/>
+          </w:tcPr>
+          <w:p>
+            <w:pPr>
+              <w:pStyle w:val="Tabelleninhalt"/>
+              <w:jc w:val="center"/>
+              <w:rPr/>
+            </w:pPr>
+            <w:r>
+              <w:drawing>
+                <wp:anchor behindDoc="0" distT="0" distB="0" distL="0" distR="0" simplePos="0" locked="0" layoutInCell="1" allowOverlap="1" relativeHeight="5">
+                  <wp:simplePos x="0" y="0"/>
+                  <wp:positionH relativeFrom="column">
+                    <wp:align>center</wp:align>
+                  </wp:positionH>
+                  <wp:positionV relativeFrom="paragraph">
+                    <wp:posOffset>635</wp:posOffset>
+                  </wp:positionV>
+                  <wp:extent cx="1970405" cy="3502660"/>
+                  <wp:effectExtent l="0" t="0" r="0" b="0"/>
+                  <wp:wrapSquare wrapText="largest"/>
+                  <wp:docPr id="12" name="Bild4" descr=""/>
+                  <wp:cNvGraphicFramePr>
+                    <a:graphicFrameLocks xmlns:a="http://schemas.openxmlformats.org/drawingml/2006/main" noChangeAspect="1"/>
+                  </wp:cNvGraphicFramePr>
+                  <a:graphic xmlns:a="http://schemas.openxmlformats.org/drawingml/2006/main">
+                    <a:graphicData uri="http://schemas.openxmlformats.org/drawingml/2006/picture">
+                      <pic:pic xmlns:pic="http://schemas.openxmlformats.org/drawingml/2006/picture">
+                        <pic:nvPicPr>
+                          <pic:cNvPr id="12" name="Bild4" descr=""/>
+                          <pic:cNvPicPr>
+                            <a:picLocks noChangeAspect="1" noChangeArrowheads="1"/>
+                          </pic:cNvPicPr>
+                        </pic:nvPicPr>
+                        <pic:blipFill>
+                          <a:blip r:embed="rId13"/>
+                          <a:stretch>
+                            <a:fillRect/>
+                          </a:stretch>
+                        </pic:blipFill>
+                        <pic:spPr bwMode="auto">
+                          <a:xfrm>
+                            <a:off x="0" y="0"/>
+                            <a:ext cx="1970405" cy="3502660"/>
+                          </a:xfrm>
+                          <a:prstGeom prst="rect">
+                            <a:avLst/>
+                          </a:prstGeom>
+                        </pic:spPr>
+                      </pic:pic>
+                    </a:graphicData>
+                  </a:graphic>
+                </wp:anchor>
+              </w:drawing>
+            </w:r>
+            <w:r>
+              <w:rPr/>
+              <w:t>E</w:t>
+            </w:r>
+            <w:r>
+              <w:rPr/>
+              <w:t>xample of detection with higher ripe confidence</w:t>
+            </w:r>
+          </w:p>
+        </w:tc>
+      </w:tr>
+    </w:tbl>
+    <w:p>
+      <w:pPr>
+        <w:pStyle w:val="Textkrper"/>
+        <w:rPr/>
+      </w:pPr>
+      <w:r>
+        <w:rPr/>
       </w:r>
       <w:r>
         <w:br w:type="page"/>
@@ -258,9 +1420,7 @@
     <w:p>
       <w:pPr>
         <w:pStyle w:val="Textkrper"/>
-        <w:rPr>
-          <w:lang w:val="en-US"/>
-        </w:rPr>
+        <w:rPr/>
       </w:pPr>
       <w:r>
         <w:rPr>
@@ -272,9 +1432,7 @@
     <w:p>
       <w:pPr>
         <w:pStyle w:val="Textkrper"/>
-        <w:rPr>
-          <w:lang w:val="en-US"/>
-        </w:rPr>
+        <w:rPr/>
       </w:pPr>
       <w:r>
         <w:rPr>
@@ -286,9 +1444,7 @@
     <w:p>
       <w:pPr>
         <w:pStyle w:val="Textkrper"/>
-        <w:rPr>
-          <w:lang w:val="en-US"/>
-        </w:rPr>
+        <w:rPr/>
       </w:pPr>
       <w:r>
         <w:rPr>
@@ -296,7 +1452,7 @@
         </w:rPr>
         <w:tab/>
       </w:r>
-      <w:hyperlink r:id="rId3">
+      <w:hyperlink r:id="rId14">
         <w:r>
           <w:rPr>
             <w:rStyle w:val="Internetverknpfung"/>
@@ -309,9 +1465,7 @@
     <w:p>
       <w:pPr>
         <w:pStyle w:val="Textkrper"/>
-        <w:rPr>
-          <w:lang w:val="en-US"/>
-        </w:rPr>
+        <w:rPr/>
       </w:pPr>
       <w:r>
         <w:rPr>
@@ -319,7 +1473,7 @@
         </w:rPr>
         <w:tab/>
       </w:r>
-      <w:hyperlink r:id="rId4">
+      <w:hyperlink r:id="rId15">
         <w:r>
           <w:rPr>
             <w:rStyle w:val="Internetverknpfung"/>
@@ -359,14 +1513,10 @@
       <w:pPr>
         <w:pStyle w:val="Textkrper"/>
         <w:spacing w:before="0" w:after="140"/>
-        <w:rPr>
-          <w:lang w:val="en-US"/>
-        </w:rPr>
-      </w:pPr>
-      <w:r>
-        <w:rPr>
-          <w:lang w:val="en-US"/>
-        </w:rPr>
+        <w:rPr/>
+      </w:pPr>
+      <w:r>
+        <w:rPr/>
       </w:r>
     </w:p>
     <w:sectPr>
@@ -376,6 +1526,7 @@
       <w:pgNumType w:fmt="decimal"/>
       <w:formProt w:val="false"/>
       <w:textDirection w:val="lrTb"/>
+      <w:docGrid w:type="default" w:linePitch="100" w:charSpace="0"/>
     </w:sectPr>
   </w:body>
 </w:document>
@@ -477,8 +1628,293 @@
       </w:pPr>
     </w:lvl>
   </w:abstractNum>
+  <w:abstractNum w:abstractNumId="2">
+    <w:lvl w:ilvl="0">
+      <w:start w:val="1"/>
+      <w:numFmt w:val="none"/>
+      <w:suff w:val="nothing"/>
+      <w:lvlText w:val=""/>
+      <w:lvlJc w:val="left"/>
+      <w:pPr>
+        <w:ind w:left="0" w:hanging="0"/>
+      </w:pPr>
+    </w:lvl>
+    <w:lvl w:ilvl="1">
+      <w:start w:val="1"/>
+      <w:numFmt w:val="none"/>
+      <w:suff w:val="nothing"/>
+      <w:lvlText w:val=""/>
+      <w:lvlJc w:val="left"/>
+      <w:pPr>
+        <w:ind w:left="0" w:hanging="0"/>
+      </w:pPr>
+    </w:lvl>
+    <w:lvl w:ilvl="2">
+      <w:start w:val="1"/>
+      <w:numFmt w:val="none"/>
+      <w:suff w:val="nothing"/>
+      <w:lvlText w:val=""/>
+      <w:lvlJc w:val="left"/>
+      <w:pPr>
+        <w:ind w:left="0" w:hanging="0"/>
+      </w:pPr>
+    </w:lvl>
+    <w:lvl w:ilvl="3">
+      <w:start w:val="1"/>
+      <w:numFmt w:val="none"/>
+      <w:suff w:val="nothing"/>
+      <w:lvlText w:val=""/>
+      <w:lvlJc w:val="left"/>
+      <w:pPr>
+        <w:ind w:left="0" w:hanging="0"/>
+      </w:pPr>
+    </w:lvl>
+    <w:lvl w:ilvl="4">
+      <w:start w:val="1"/>
+      <w:numFmt w:val="none"/>
+      <w:suff w:val="nothing"/>
+      <w:lvlText w:val=""/>
+      <w:lvlJc w:val="left"/>
+      <w:pPr>
+        <w:ind w:left="0" w:hanging="0"/>
+      </w:pPr>
+    </w:lvl>
+    <w:lvl w:ilvl="5">
+      <w:start w:val="1"/>
+      <w:numFmt w:val="none"/>
+      <w:suff w:val="nothing"/>
+      <w:lvlText w:val=""/>
+      <w:lvlJc w:val="left"/>
+      <w:pPr>
+        <w:ind w:left="0" w:hanging="0"/>
+      </w:pPr>
+    </w:lvl>
+    <w:lvl w:ilvl="6">
+      <w:start w:val="1"/>
+      <w:numFmt w:val="none"/>
+      <w:suff w:val="nothing"/>
+      <w:lvlText w:val=""/>
+      <w:lvlJc w:val="left"/>
+      <w:pPr>
+        <w:ind w:left="0" w:hanging="0"/>
+      </w:pPr>
+    </w:lvl>
+    <w:lvl w:ilvl="7">
+      <w:start w:val="1"/>
+      <w:numFmt w:val="none"/>
+      <w:suff w:val="nothing"/>
+      <w:lvlText w:val=""/>
+      <w:lvlJc w:val="left"/>
+      <w:pPr>
+        <w:ind w:left="0" w:hanging="0"/>
+      </w:pPr>
+    </w:lvl>
+    <w:lvl w:ilvl="8">
+      <w:start w:val="1"/>
+      <w:numFmt w:val="none"/>
+      <w:suff w:val="nothing"/>
+      <w:lvlText w:val=""/>
+      <w:lvlJc w:val="left"/>
+      <w:pPr>
+        <w:ind w:left="0" w:hanging="0"/>
+      </w:pPr>
+    </w:lvl>
+  </w:abstractNum>
+  <w:abstractNum w:abstractNumId="3">
+    <w:lvl w:ilvl="0">
+      <w:start w:val="1"/>
+      <w:numFmt w:val="none"/>
+      <w:suff w:val="nothing"/>
+      <w:lvlText w:val=""/>
+      <w:lvlJc w:val="left"/>
+      <w:pPr>
+        <w:ind w:left="0" w:hanging="0"/>
+      </w:pPr>
+    </w:lvl>
+    <w:lvl w:ilvl="1">
+      <w:start w:val="1"/>
+      <w:numFmt w:val="none"/>
+      <w:suff w:val="nothing"/>
+      <w:lvlText w:val=""/>
+      <w:lvlJc w:val="left"/>
+      <w:pPr>
+        <w:ind w:left="0" w:hanging="0"/>
+      </w:pPr>
+    </w:lvl>
+    <w:lvl w:ilvl="2">
+      <w:start w:val="1"/>
+      <w:numFmt w:val="none"/>
+      <w:suff w:val="nothing"/>
+      <w:lvlText w:val=""/>
+      <w:lvlJc w:val="left"/>
+      <w:pPr>
+        <w:ind w:left="0" w:hanging="0"/>
+      </w:pPr>
+    </w:lvl>
+    <w:lvl w:ilvl="3">
+      <w:start w:val="1"/>
+      <w:numFmt w:val="none"/>
+      <w:suff w:val="nothing"/>
+      <w:lvlText w:val=""/>
+      <w:lvlJc w:val="left"/>
+      <w:pPr>
+        <w:ind w:left="0" w:hanging="0"/>
+      </w:pPr>
+    </w:lvl>
+    <w:lvl w:ilvl="4">
+      <w:start w:val="1"/>
+      <w:numFmt w:val="none"/>
+      <w:suff w:val="nothing"/>
+      <w:lvlText w:val=""/>
+      <w:lvlJc w:val="left"/>
+      <w:pPr>
+        <w:ind w:left="0" w:hanging="0"/>
+      </w:pPr>
+    </w:lvl>
+    <w:lvl w:ilvl="5">
+      <w:start w:val="1"/>
+      <w:numFmt w:val="none"/>
+      <w:suff w:val="nothing"/>
+      <w:lvlText w:val=""/>
+      <w:lvlJc w:val="left"/>
+      <w:pPr>
+        <w:ind w:left="0" w:hanging="0"/>
+      </w:pPr>
+    </w:lvl>
+    <w:lvl w:ilvl="6">
+      <w:start w:val="1"/>
+      <w:numFmt w:val="none"/>
+      <w:suff w:val="nothing"/>
+      <w:lvlText w:val=""/>
+      <w:lvlJc w:val="left"/>
+      <w:pPr>
+        <w:ind w:left="0" w:hanging="0"/>
+      </w:pPr>
+    </w:lvl>
+    <w:lvl w:ilvl="7">
+      <w:start w:val="1"/>
+      <w:numFmt w:val="none"/>
+      <w:suff w:val="nothing"/>
+      <w:lvlText w:val=""/>
+      <w:lvlJc w:val="left"/>
+      <w:pPr>
+        <w:ind w:left="0" w:hanging="0"/>
+      </w:pPr>
+    </w:lvl>
+    <w:lvl w:ilvl="8">
+      <w:start w:val="1"/>
+      <w:numFmt w:val="none"/>
+      <w:suff w:val="nothing"/>
+      <w:lvlText w:val=""/>
+      <w:lvlJc w:val="left"/>
+      <w:pPr>
+        <w:ind w:left="0" w:hanging="0"/>
+      </w:pPr>
+    </w:lvl>
+  </w:abstractNum>
+  <w:abstractNum w:abstractNumId="4">
+    <w:lvl w:ilvl="0">
+      <w:start w:val="1"/>
+      <w:numFmt w:val="none"/>
+      <w:suff w:val="nothing"/>
+      <w:lvlText w:val=""/>
+      <w:lvlJc w:val="left"/>
+      <w:pPr>
+        <w:ind w:left="0" w:hanging="0"/>
+      </w:pPr>
+    </w:lvl>
+    <w:lvl w:ilvl="1">
+      <w:start w:val="1"/>
+      <w:numFmt w:val="none"/>
+      <w:suff w:val="nothing"/>
+      <w:lvlText w:val=""/>
+      <w:lvlJc w:val="left"/>
+      <w:pPr>
+        <w:ind w:left="0" w:hanging="0"/>
+      </w:pPr>
+    </w:lvl>
+    <w:lvl w:ilvl="2">
+      <w:start w:val="1"/>
+      <w:numFmt w:val="none"/>
+      <w:suff w:val="nothing"/>
+      <w:lvlText w:val=""/>
+      <w:lvlJc w:val="left"/>
+      <w:pPr>
+        <w:ind w:left="0" w:hanging="0"/>
+      </w:pPr>
+    </w:lvl>
+    <w:lvl w:ilvl="3">
+      <w:start w:val="1"/>
+      <w:numFmt w:val="none"/>
+      <w:suff w:val="nothing"/>
+      <w:lvlText w:val=""/>
+      <w:lvlJc w:val="left"/>
+      <w:pPr>
+        <w:ind w:left="0" w:hanging="0"/>
+      </w:pPr>
+    </w:lvl>
+    <w:lvl w:ilvl="4">
+      <w:start w:val="1"/>
+      <w:numFmt w:val="none"/>
+      <w:suff w:val="nothing"/>
+      <w:lvlText w:val=""/>
+      <w:lvlJc w:val="left"/>
+      <w:pPr>
+        <w:ind w:left="0" w:hanging="0"/>
+      </w:pPr>
+    </w:lvl>
+    <w:lvl w:ilvl="5">
+      <w:start w:val="1"/>
+      <w:numFmt w:val="none"/>
+      <w:suff w:val="nothing"/>
+      <w:lvlText w:val=""/>
+      <w:lvlJc w:val="left"/>
+      <w:pPr>
+        <w:ind w:left="0" w:hanging="0"/>
+      </w:pPr>
+    </w:lvl>
+    <w:lvl w:ilvl="6">
+      <w:start w:val="1"/>
+      <w:numFmt w:val="none"/>
+      <w:suff w:val="nothing"/>
+      <w:lvlText w:val=""/>
+      <w:lvlJc w:val="left"/>
+      <w:pPr>
+        <w:ind w:left="0" w:hanging="0"/>
+      </w:pPr>
+    </w:lvl>
+    <w:lvl w:ilvl="7">
+      <w:start w:val="1"/>
+      <w:numFmt w:val="none"/>
+      <w:suff w:val="nothing"/>
+      <w:lvlText w:val=""/>
+      <w:lvlJc w:val="left"/>
+      <w:pPr>
+        <w:ind w:left="0" w:hanging="0"/>
+      </w:pPr>
+    </w:lvl>
+    <w:lvl w:ilvl="8">
+      <w:start w:val="1"/>
+      <w:numFmt w:val="none"/>
+      <w:suff w:val="nothing"/>
+      <w:lvlText w:val=""/>
+      <w:lvlJc w:val="left"/>
+      <w:pPr>
+        <w:ind w:left="0" w:hanging="0"/>
+      </w:pPr>
+    </w:lvl>
+  </w:abstractNum>
   <w:num w:numId="1">
     <w:abstractNumId w:val="1"/>
+  </w:num>
+  <w:num w:numId="2">
+    <w:abstractNumId w:val="2"/>
+  </w:num>
+  <w:num w:numId="3">
+    <w:abstractNumId w:val="3"/>
+  </w:num>
+  <w:num w:numId="4">
+    <w:abstractNumId w:val="4"/>
   </w:num>
 </w:numbering>
 </file>
@@ -490,15 +1926,13 @@
       <w:rPr>
         <w:rFonts w:ascii="Liberation Serif" w:hAnsi="Liberation Serif" w:eastAsia="AR PL SungtiL GB" w:cs="Lohit Devanagari"/>
         <w:kern w:val="2"/>
-        <w:sz w:val="24"/>
+        <w:sz w:val="20"/>
         <w:szCs w:val="24"/>
         <w:lang w:val="de-DE" w:eastAsia="zh-CN" w:bidi="hi-IN"/>
       </w:rPr>
     </w:rPrDefault>
     <w:pPrDefault>
-      <w:pPr>
-        <w:widowControl/>
-      </w:pPr>
+      <w:pPr/>
     </w:pPrDefault>
   </w:docDefaults>
   <w:style w:type="paragraph" w:styleId="Normal">
@@ -506,6 +1940,8 @@
     <w:qFormat/>
     <w:pPr>
       <w:widowControl/>
+      <w:bidi w:val="0"/>
+      <w:jc w:val="left"/>
     </w:pPr>
     <w:rPr>
       <w:rFonts w:ascii="Liberation Serif" w:hAnsi="Liberation Serif" w:eastAsia="AR PL SungtiL GB" w:cs="Lohit Devanagari"/>
@@ -519,7 +1955,6 @@
   <w:style w:type="paragraph" w:styleId="Berschrift1">
     <w:name w:val="Heading 1"/>
     <w:basedOn w:val="Berschrift"/>
-    <w:next w:val="Textkrper"/>
     <w:qFormat/>
     <w:pPr>
       <w:numPr>
@@ -539,7 +1974,6 @@
   <w:style w:type="paragraph" w:styleId="Berschrift2">
     <w:name w:val="Heading 2"/>
     <w:basedOn w:val="Berschrift"/>
-    <w:next w:val="Textkrper"/>
     <w:qFormat/>
     <w:pPr>
       <w:numPr>
@@ -562,6 +1996,27 @@
       <w:color w:val="000080"/>
       <w:u w:val="single"/>
       <w:lang w:val="zxx" w:eastAsia="zxx" w:bidi="zxx"/>
+    </w:rPr>
+  </w:style>
+  <w:style w:type="character" w:styleId="ListLabel1">
+    <w:name w:val="ListLabel 1"/>
+    <w:qFormat/>
+    <w:rPr>
+      <w:lang w:val="en-US"/>
+    </w:rPr>
+  </w:style>
+  <w:style w:type="character" w:styleId="ListLabel2">
+    <w:name w:val="ListLabel 2"/>
+    <w:qFormat/>
+    <w:rPr>
+      <w:lang w:val="en-US"/>
+    </w:rPr>
+  </w:style>
+  <w:style w:type="character" w:styleId="ListLabel3">
+    <w:name w:val="ListLabel 3"/>
+    <w:qFormat/>
+    <w:rPr>
+      <w:lang w:val="en-US"/>
     </w:rPr>
   </w:style>
   <w:style w:type="paragraph" w:styleId="Berschrift">
@@ -622,5 +2077,14 @@
       <w:rFonts w:cs="Lohit Devanagari"/>
     </w:rPr>
   </w:style>
+  <w:style w:type="paragraph" w:styleId="Tabelleninhalt">
+    <w:name w:val="Tabelleninhalt"/>
+    <w:basedOn w:val="Normal"/>
+    <w:qFormat/>
+    <w:pPr>
+      <w:suppressLineNumbers/>
+    </w:pPr>
+    <w:rPr/>
+  </w:style>
 </w:styles>
 </file>
</xml_diff>